<commit_message>
fix : add github link
</commit_message>
<xml_diff>
--- a/FinalReport_4조.docx
+++ b/FinalReport_4조.docx
@@ -912,15 +912,51 @@
           <w:lang w:val="fr-FR" w:eastAsia="ko-KR"/>
           <w14:ligatures w14:val="standard"/>
         </w:rPr>
-        <w:t xml:space="preserve">는 환경적,보건적 문제로 대두되고 있으며, 특히 국외 기상 조건이 미세먼지 농도에 미치는 영향에 대한 관심이 높아지고 있다. 이 프로젝트에서는 한국의 미세먼지 농도 예측 정확도 향상을 목표로, </w:t>
-      </w:r>
+        <w:t xml:space="preserve">는 </w:t>
+      </w:r>
+      <w:proofErr w:type="gramStart"/>
       <w:r>
         <w:rPr>
           <w:rFonts w:ascii="Malgun Gothic Semilight" w:eastAsia="Malgun Gothic Semilight" w:hAnsi="Malgun Gothic Semilight" w:cs="Malgun Gothic Semilight" w:hint="eastAsia"/>
           <w:lang w:val="fr-FR" w:eastAsia="ko-KR"/>
           <w14:ligatures w14:val="standard"/>
         </w:rPr>
-        <w:t xml:space="preserve">기상청에서 제공하는 5개년치 기상 데이터를 활용하여 예측 모델을 개발하였다. 특히 중국발 미세먼지의 영향이라는 가설에 주목하여 공간 정보 활용의 중요성을 인지하고, 이를 반영하기 위해 1D CNN 과 LSTM 을 결합한 1DCNN-LSTM 모델을 설계하였다. </w:t>
+        <w:t>환경적,보건적</w:t>
+      </w:r>
+      <w:proofErr w:type="gramEnd"/>
+      <w:r>
+        <w:rPr>
+          <w:rFonts w:ascii="Malgun Gothic Semilight" w:eastAsia="Malgun Gothic Semilight" w:hAnsi="Malgun Gothic Semilight" w:cs="Malgun Gothic Semilight" w:hint="eastAsia"/>
+          <w:lang w:val="fr-FR" w:eastAsia="ko-KR"/>
+          <w14:ligatures w14:val="standard"/>
+        </w:rPr>
+        <w:t xml:space="preserve"> 문제로 대두되고 있으며, 특히 국외 기상 조건이 미세먼지 농도에 미치는 영향에 대한 관심이 높아지고 있다. 이 프로젝트에서는 한국의 미세먼지 농도 예측 정확도 향상을 목표로, </w:t>
+      </w:r>
+      <w:r>
+        <w:rPr>
+          <w:rFonts w:ascii="Malgun Gothic Semilight" w:eastAsia="Malgun Gothic Semilight" w:hAnsi="Malgun Gothic Semilight" w:cs="Malgun Gothic Semilight" w:hint="eastAsia"/>
+          <w:lang w:val="fr-FR" w:eastAsia="ko-KR"/>
+          <w14:ligatures w14:val="standard"/>
+        </w:rPr>
+        <w:t xml:space="preserve">기상청에서 제공하는 5개년치 기상 데이터를 활용하여 예측 모델을 개발하였다. 특히 중국발 미세먼지의 영향이라는 가설에 주목하여 공간 정보 활용의 중요성을 인지하고, 이를 반영하기 위해 1D CNN 과 </w:t>
+      </w:r>
+      <w:proofErr w:type="gramStart"/>
+      <w:r>
+        <w:rPr>
+          <w:rFonts w:ascii="Malgun Gothic Semilight" w:eastAsia="Malgun Gothic Semilight" w:hAnsi="Malgun Gothic Semilight" w:cs="Malgun Gothic Semilight" w:hint="eastAsia"/>
+          <w:lang w:val="fr-FR" w:eastAsia="ko-KR"/>
+          <w14:ligatures w14:val="standard"/>
+        </w:rPr>
+        <w:t>LSTM 을</w:t>
+      </w:r>
+      <w:proofErr w:type="gramEnd"/>
+      <w:r>
+        <w:rPr>
+          <w:rFonts w:ascii="Malgun Gothic Semilight" w:eastAsia="Malgun Gothic Semilight" w:hAnsi="Malgun Gothic Semilight" w:cs="Malgun Gothic Semilight" w:hint="eastAsia"/>
+          <w:lang w:val="fr-FR" w:eastAsia="ko-KR"/>
+          <w14:ligatures w14:val="standard"/>
+        </w:rPr>
+        <w:t xml:space="preserve"> 결합한 1DCNN-LSTM 모델을 설계하였다. </w:t>
       </w:r>
     </w:p>
     <w:p>
@@ -941,7 +977,25 @@
           <w:lang w:val="fr-FR" w:eastAsia="ko-KR"/>
           <w14:ligatures w14:val="standard"/>
         </w:rPr>
-        <w:t>MLP 모델을 baseline model 로 설정하여 , 다양한</w:t>
+        <w:t xml:space="preserve">MLP 모델을 baseline model 로 </w:t>
+      </w:r>
+      <w:proofErr w:type="gramStart"/>
+      <w:r>
+        <w:rPr>
+          <w:rFonts w:ascii="Malgun Gothic Semilight" w:eastAsia="Malgun Gothic Semilight" w:hAnsi="Malgun Gothic Semilight" w:cs="Malgun Gothic Semilight" w:hint="eastAsia"/>
+          <w:lang w:val="fr-FR" w:eastAsia="ko-KR"/>
+          <w14:ligatures w14:val="standard"/>
+        </w:rPr>
+        <w:t>설정하여 ,</w:t>
+      </w:r>
+      <w:proofErr w:type="gramEnd"/>
+      <w:r>
+        <w:rPr>
+          <w:rFonts w:ascii="Malgun Gothic Semilight" w:eastAsia="Malgun Gothic Semilight" w:hAnsi="Malgun Gothic Semilight" w:cs="Malgun Gothic Semilight" w:hint="eastAsia"/>
+          <w:lang w:val="fr-FR" w:eastAsia="ko-KR"/>
+          <w14:ligatures w14:val="standard"/>
+        </w:rPr>
+        <w:t xml:space="preserve"> 다양한</w:t>
       </w:r>
       <w:r>
         <w:rPr>
@@ -1002,7 +1056,25 @@
           <w:lang w:val="fr-FR" w:eastAsia="ko-KR"/>
           <w14:ligatures w14:val="standard"/>
         </w:rPr>
-        <w:t>성 등 다양한 요인에 기인 할 수 있다.</w:t>
+        <w:t xml:space="preserve">성 등 다양한 요인에 </w:t>
+      </w:r>
+      <w:proofErr w:type="gramStart"/>
+      <w:r>
+        <w:rPr>
+          <w:rFonts w:ascii="Malgun Gothic Semilight" w:eastAsia="Malgun Gothic Semilight" w:hAnsi="Malgun Gothic Semilight" w:cs="Malgun Gothic Semilight" w:hint="eastAsia"/>
+          <w:lang w:val="fr-FR" w:eastAsia="ko-KR"/>
+          <w14:ligatures w14:val="standard"/>
+        </w:rPr>
+        <w:t>기인 할</w:t>
+      </w:r>
+      <w:proofErr w:type="gramEnd"/>
+      <w:r>
+        <w:rPr>
+          <w:rFonts w:ascii="Malgun Gothic Semilight" w:eastAsia="Malgun Gothic Semilight" w:hAnsi="Malgun Gothic Semilight" w:cs="Malgun Gothic Semilight" w:hint="eastAsia"/>
+          <w:lang w:val="fr-FR" w:eastAsia="ko-KR"/>
+          <w14:ligatures w14:val="standard"/>
+        </w:rPr>
+        <w:t xml:space="preserve"> 수 있다.</w:t>
       </w:r>
     </w:p>
     <w:p>
@@ -1023,7 +1095,25 @@
           <w:lang w:val="fr-FR" w:eastAsia="ko-KR"/>
           <w14:ligatures w14:val="standard"/>
         </w:rPr>
-        <w:t>본 프로젝트는 미세먼지 예측에 있어 공간 정보 활용의 가능성을 탐색했다는 점에서 의의를 가지며, 향후 진행에서는 모델 구조 개선, 추가적인 공간 정보 변수의 활용 , 그리고 더 나은 데이터를 활용하여 예측 성능을 더욱 향상시킬 수 있을 것으로 기대한다.</w:t>
+        <w:t xml:space="preserve">본 프로젝트는 미세먼지 예측에 있어 공간 정보 활용의 가능성을 탐색했다는 점에서 의의를 가지며, 향후 진행에서는 모델 구조 개선, 추가적인 공간 정보 변수의 </w:t>
+      </w:r>
+      <w:proofErr w:type="gramStart"/>
+      <w:r>
+        <w:rPr>
+          <w:rFonts w:ascii="Malgun Gothic Semilight" w:eastAsia="Malgun Gothic Semilight" w:hAnsi="Malgun Gothic Semilight" w:cs="Malgun Gothic Semilight" w:hint="eastAsia"/>
+          <w:lang w:val="fr-FR" w:eastAsia="ko-KR"/>
+          <w14:ligatures w14:val="standard"/>
+        </w:rPr>
+        <w:t>활용 ,</w:t>
+      </w:r>
+      <w:proofErr w:type="gramEnd"/>
+      <w:r>
+        <w:rPr>
+          <w:rFonts w:ascii="Malgun Gothic Semilight" w:eastAsia="Malgun Gothic Semilight" w:hAnsi="Malgun Gothic Semilight" w:cs="Malgun Gothic Semilight" w:hint="eastAsia"/>
+          <w:lang w:val="fr-FR" w:eastAsia="ko-KR"/>
+          <w14:ligatures w14:val="standard"/>
+        </w:rPr>
+        <w:t xml:space="preserve"> 그리고 더 나은 데이터를 활용하여 예측 성능을 더욱 향상시킬 수 있을 것으로 기대한다.</w:t>
       </w:r>
     </w:p>
     <w:p>
@@ -1096,21 +1186,37 @@
           <w:rFonts w:ascii="Malgun Gothic Semilight" w:eastAsia="Malgun Gothic Semilight" w:hAnsi="Malgun Gothic Semilight" w:cs="Malgun Gothic Semilight" w:hint="eastAsia"/>
           <w:lang w:eastAsia="ko-KR"/>
         </w:rPr>
-        <w:t>중 하나로 주목받고 있다. 특히, 대한민국은 계절적 요인</w:t>
-      </w:r>
+        <w:t xml:space="preserve">중 하나로 주목받고 있다. 특히, 대한민국은 계절적 </w:t>
+      </w:r>
+      <w:proofErr w:type="gramStart"/>
       <w:r>
         <w:rPr>
           <w:rFonts w:ascii="Malgun Gothic Semilight" w:eastAsia="Malgun Gothic Semilight" w:hAnsi="Malgun Gothic Semilight" w:cs="Malgun Gothic Semilight" w:hint="eastAsia"/>
           <w:lang w:eastAsia="ko-KR"/>
         </w:rPr>
-        <w:t xml:space="preserve"> </w:t>
+        <w:t>요인</w:t>
       </w:r>
       <w:r>
         <w:rPr>
           <w:rFonts w:ascii="Malgun Gothic Semilight" w:eastAsia="Malgun Gothic Semilight" w:hAnsi="Malgun Gothic Semilight" w:cs="Malgun Gothic Semilight" w:hint="eastAsia"/>
           <w:lang w:eastAsia="ko-KR"/>
         </w:rPr>
-        <w:t>뿐 아니라 국외에서 유입되는 미세먼지의 영향이 복합적으로</w:t>
+        <w:t xml:space="preserve"> </w:t>
+      </w:r>
+      <w:r>
+        <w:rPr>
+          <w:rFonts w:ascii="Malgun Gothic Semilight" w:eastAsia="Malgun Gothic Semilight" w:hAnsi="Malgun Gothic Semilight" w:cs="Malgun Gothic Semilight" w:hint="eastAsia"/>
+          <w:lang w:eastAsia="ko-KR"/>
+        </w:rPr>
+        <w:t>뿐</w:t>
+      </w:r>
+      <w:proofErr w:type="gramEnd"/>
+      <w:r>
+        <w:rPr>
+          <w:rFonts w:ascii="Malgun Gothic Semilight" w:eastAsia="Malgun Gothic Semilight" w:hAnsi="Malgun Gothic Semilight" w:cs="Malgun Gothic Semilight" w:hint="eastAsia"/>
+          <w:lang w:eastAsia="ko-KR"/>
+        </w:rPr>
+        <w:t xml:space="preserve"> 아니라 국외에서 유입되는 미세먼지의 영향이 복합적으로</w:t>
       </w:r>
       <w:r>
         <w:rPr>
@@ -3050,6 +3156,7 @@
         </w:rPr>
         <w:t xml:space="preserve"> </w:t>
       </w:r>
+      <w:proofErr w:type="gramStart"/>
       <w:r>
         <w:rPr>
           <w:rFonts w:ascii="맑은 고딕" w:eastAsia="맑은 고딕" w:hAnsi="맑은 고딕" w:cs="맑은 고딕" w:hint="eastAsia"/>
@@ -3062,7 +3169,15 @@
           <w:rFonts w:hint="eastAsia"/>
           <w:lang w:eastAsia="ko-KR"/>
         </w:rPr>
-        <w:t xml:space="preserve"> . 3. </w:t>
+        <w:t xml:space="preserve"> .</w:t>
+      </w:r>
+      <w:proofErr w:type="gramEnd"/>
+      <w:r>
+        <w:rPr>
+          <w:rFonts w:hint="eastAsia"/>
+          <w:lang w:eastAsia="ko-KR"/>
+        </w:rPr>
+        <w:t xml:space="preserve"> 3. </w:t>
       </w:r>
       <w:r>
         <w:rPr>
@@ -3190,6 +3305,7 @@
         </w:rPr>
         <w:t xml:space="preserve"> </w:t>
       </w:r>
+      <w:proofErr w:type="gramStart"/>
       <w:r>
         <w:rPr>
           <w:rFonts w:ascii="맑은 고딕" w:eastAsia="맑은 고딕" w:hAnsi="맑은 고딕" w:cs="맑은 고딕" w:hint="eastAsia"/>
@@ -3209,7 +3325,15 @@
           <w:rFonts w:hint="eastAsia"/>
           <w:lang w:eastAsia="ko-KR"/>
         </w:rPr>
-        <w:t xml:space="preserve">. </w:t>
+        <w:t>.</w:t>
+      </w:r>
+      <w:proofErr w:type="gramEnd"/>
+      <w:r>
+        <w:rPr>
+          <w:rFonts w:hint="eastAsia"/>
+          <w:lang w:eastAsia="ko-KR"/>
+        </w:rPr>
+        <w:t xml:space="preserve"> </w:t>
       </w:r>
     </w:p>
     <w:p>
@@ -3304,14 +3428,30 @@
           <w:rFonts w:ascii="맑은 고딕" w:eastAsia="맑은 고딕" w:hAnsi="맑은 고딕" w:cs="맑은 고딕"/>
           <w:lang w:eastAsia="ko-KR"/>
         </w:rPr>
-        <w:t>-temporal deep learning</w:t>
-      </w:r>
-      <w:r>
-        <w:rPr>
-          <w:rFonts w:ascii="맑은 고딕" w:eastAsia="맑은 고딕" w:hAnsi="맑은 고딕" w:cs="맑은 고딕" w:hint="eastAsia"/>
-          <w:lang w:eastAsia="ko-KR"/>
-        </w:rPr>
-        <w:t xml:space="preserve"> 을 참고 하였다. 해당 논문에서는 공간적 데이터와 시간적 데이터의 결합을 위해 </w:t>
+        <w:t xml:space="preserve">-temporal deep </w:t>
+      </w:r>
+      <w:proofErr w:type="gramStart"/>
+      <w:r>
+        <w:rPr>
+          <w:rFonts w:ascii="맑은 고딕" w:eastAsia="맑은 고딕" w:hAnsi="맑은 고딕" w:cs="맑은 고딕"/>
+          <w:lang w:eastAsia="ko-KR"/>
+        </w:rPr>
+        <w:t>learning</w:t>
+      </w:r>
+      <w:r>
+        <w:rPr>
+          <w:rFonts w:ascii="맑은 고딕" w:eastAsia="맑은 고딕" w:hAnsi="맑은 고딕" w:cs="맑은 고딕" w:hint="eastAsia"/>
+          <w:lang w:eastAsia="ko-KR"/>
+        </w:rPr>
+        <w:t xml:space="preserve"> 을</w:t>
+      </w:r>
+      <w:proofErr w:type="gramEnd"/>
+      <w:r>
+        <w:rPr>
+          <w:rFonts w:ascii="맑은 고딕" w:eastAsia="맑은 고딕" w:hAnsi="맑은 고딕" w:cs="맑은 고딕" w:hint="eastAsia"/>
+          <w:lang w:eastAsia="ko-KR"/>
+        </w:rPr>
+        <w:t xml:space="preserve"> 참고 하였다. 해당 논문에서는 공간적 데이터와 시간적 데이터의 결합을 위해 </w:t>
       </w:r>
     </w:p>
     <w:p>
@@ -3331,6 +3471,7 @@
         <w:t xml:space="preserve">GAT를 통해 그래프 데이터에서 공간적 데이터를 학습, </w:t>
       </w:r>
       <w:proofErr w:type="spellStart"/>
+      <w:proofErr w:type="gramStart"/>
       <w:r>
         <w:rPr>
           <w:rFonts w:ascii="맑은 고딕" w:eastAsia="맑은 고딕" w:hAnsi="맑은 고딕" w:cs="맑은 고딕" w:hint="eastAsia"/>
@@ -3344,7 +3485,15 @@
           <w:rFonts w:ascii="맑은 고딕" w:eastAsia="맑은 고딕" w:hAnsi="맑은 고딕" w:cs="맑은 고딕" w:hint="eastAsia"/>
           <w:lang w:eastAsia="ko-KR"/>
         </w:rPr>
-        <w:t xml:space="preserve"> 을 통해 시간적 데이터를 학습하였다.</w:t>
+        <w:t xml:space="preserve"> 을</w:t>
+      </w:r>
+      <w:proofErr w:type="gramEnd"/>
+      <w:r>
+        <w:rPr>
+          <w:rFonts w:ascii="맑은 고딕" w:eastAsia="맑은 고딕" w:hAnsi="맑은 고딕" w:cs="맑은 고딕" w:hint="eastAsia"/>
+          <w:lang w:eastAsia="ko-KR"/>
+        </w:rPr>
+        <w:t xml:space="preserve"> 통해 시간적 데이터를 학습하였다.</w:t>
       </w:r>
     </w:p>
     <w:p>
@@ -3766,6 +3915,7 @@
         </w:rPr>
         <w:t xml:space="preserve">, </w:t>
       </w:r>
+      <w:proofErr w:type="gramStart"/>
       <w:r>
         <w:rPr>
           <w:rFonts w:ascii="맑은 고딕" w:eastAsia="맑은 고딕" w:hAnsi="맑은 고딕" w:cs="맑은 고딕" w:hint="eastAsia"/>
@@ -3787,6 +3937,7 @@
         </w:rPr>
         <w:t>광주</w:t>
       </w:r>
+      <w:proofErr w:type="gramEnd"/>
       <w:r>
         <w:rPr>
           <w:rFonts w:hint="eastAsia"/>
@@ -4931,6 +5082,7 @@
         </w:rPr>
         <w:t xml:space="preserve"> </w:t>
       </w:r>
+      <w:proofErr w:type="gramStart"/>
       <w:r>
         <w:rPr>
           <w:rFonts w:ascii="맑은 고딕" w:eastAsia="맑은 고딕" w:hAnsi="맑은 고딕" w:cs="맑은 고딕" w:hint="eastAsia"/>
@@ -4942,7 +5094,14 @@
         <w:rPr>
           <w:lang w:eastAsia="ko-KR"/>
         </w:rPr>
-        <w:t xml:space="preserve"> , </w:t>
+        <w:t xml:space="preserve"> ,</w:t>
+      </w:r>
+      <w:proofErr w:type="gramEnd"/>
+      <w:r>
+        <w:rPr>
+          <w:lang w:eastAsia="ko-KR"/>
+        </w:rPr>
+        <w:t xml:space="preserve"> </w:t>
       </w:r>
       <w:r>
         <w:rPr>
@@ -5980,6 +6139,7 @@
         </w:rPr>
         <w:t xml:space="preserve"> </w:t>
       </w:r>
+      <w:proofErr w:type="gramStart"/>
       <w:r>
         <w:rPr>
           <w:rFonts w:ascii="맑은 고딕" w:eastAsia="맑은 고딕" w:hAnsi="맑은 고딕" w:cs="맑은 고딕" w:hint="eastAsia"/>
@@ -6001,6 +6161,7 @@
         </w:rPr>
         <w:t>데이터</w:t>
       </w:r>
+      <w:proofErr w:type="gramEnd"/>
       <w:r>
         <w:rPr>
           <w:rFonts w:hint="eastAsia"/>
@@ -6511,6 +6672,7 @@
         </w:rPr>
         <w:t xml:space="preserve"> </w:t>
       </w:r>
+      <w:proofErr w:type="gramStart"/>
       <w:r>
         <w:rPr>
           <w:rFonts w:ascii="맑은 고딕" w:eastAsia="맑은 고딕" w:hAnsi="맑은 고딕" w:cs="맑은 고딕" w:hint="eastAsia"/>
@@ -6523,7 +6685,15 @@
           <w:rFonts w:hint="eastAsia"/>
           <w:lang w:eastAsia="ko-KR"/>
         </w:rPr>
-        <w:t xml:space="preserve"> , </w:t>
+        <w:t xml:space="preserve"> ,</w:t>
+      </w:r>
+      <w:proofErr w:type="gramEnd"/>
+      <w:r>
+        <w:rPr>
+          <w:rFonts w:hint="eastAsia"/>
+          <w:lang w:eastAsia="ko-KR"/>
+        </w:rPr>
+        <w:t xml:space="preserve"> </w:t>
       </w:r>
       <w:r>
         <w:rPr>
@@ -6783,7 +6953,15 @@
           <w:rFonts w:hint="eastAsia"/>
           <w:lang w:eastAsia="ko-KR"/>
         </w:rPr>
-        <w:t xml:space="preserve"> 1DCNN-LSTM </w:t>
+        <w:t xml:space="preserve"> 1DCNN-</w:t>
+      </w:r>
+      <w:proofErr w:type="gramStart"/>
+      <w:r>
+        <w:rPr>
+          <w:rFonts w:hint="eastAsia"/>
+          <w:lang w:eastAsia="ko-KR"/>
+        </w:rPr>
+        <w:t xml:space="preserve">LSTM </w:t>
       </w:r>
       <w:r>
         <w:rPr>
@@ -6792,6 +6970,7 @@
         </w:rPr>
         <w:t>을</w:t>
       </w:r>
+      <w:proofErr w:type="gramEnd"/>
       <w:r>
         <w:rPr>
           <w:rFonts w:hint="eastAsia"/>
@@ -7036,6 +7215,7 @@
         </w:rPr>
         <w:t xml:space="preserve"> </w:t>
       </w:r>
+      <w:proofErr w:type="gramStart"/>
       <w:r>
         <w:rPr>
           <w:rFonts w:hint="eastAsia"/>
@@ -7048,7 +7228,15 @@
           <w:rFonts w:hint="eastAsia"/>
           <w:lang w:eastAsia="ko-KR"/>
         </w:rPr>
-        <w:t>(Baseline</w:t>
+        <w:t>(</w:t>
+      </w:r>
+      <w:proofErr w:type="gramEnd"/>
+      <w:r>
+        <w:rPr>
+          <w:rFonts w:hint="eastAsia"/>
+          <w:lang w:eastAsia="ko-KR"/>
+        </w:rPr>
+        <w:t>Baseline</w:t>
       </w:r>
       <w:r>
         <w:rPr>
@@ -7187,7 +7375,21 @@
         <w:rPr>
           <w:lang w:eastAsia="ko-KR"/>
         </w:rPr>
-        <w:t>Input → FC Layer(64) → FC Layer(32) → Output (PM10)</w:t>
+        <w:t xml:space="preserve">Input → FC </w:t>
+      </w:r>
+      <w:proofErr w:type="gramStart"/>
+      <w:r>
+        <w:rPr>
+          <w:lang w:eastAsia="ko-KR"/>
+        </w:rPr>
+        <w:t>Layer(</w:t>
+      </w:r>
+      <w:proofErr w:type="gramEnd"/>
+      <w:r>
+        <w:rPr>
+          <w:lang w:eastAsia="ko-KR"/>
+        </w:rPr>
+        <w:t>64) → FC Layer(32) → Output (PM10)</w:t>
       </w:r>
     </w:p>
     <w:p>
@@ -7851,12 +8053,21 @@
         </w:rPr>
         <w:t xml:space="preserve"> </w:t>
       </w:r>
-      <w:r>
-        <w:rPr>
-          <w:rFonts w:hint="eastAsia"/>
-          <w:lang w:eastAsia="ko-KR"/>
-        </w:rPr>
-        <w:t>LSTM(Proposed Model)</w:t>
+      <w:proofErr w:type="gramStart"/>
+      <w:r>
+        <w:rPr>
+          <w:rFonts w:hint="eastAsia"/>
+          <w:lang w:eastAsia="ko-KR"/>
+        </w:rPr>
+        <w:t>LSTM(</w:t>
+      </w:r>
+      <w:proofErr w:type="gramEnd"/>
+      <w:r>
+        <w:rPr>
+          <w:rFonts w:hint="eastAsia"/>
+          <w:lang w:eastAsia="ko-KR"/>
+        </w:rPr>
+        <w:t>Proposed Model)</w:t>
       </w:r>
     </w:p>
     <w:p>
@@ -8026,7 +8237,21 @@
         <w:rPr>
           <w:lang w:eastAsia="ko-KR"/>
         </w:rPr>
-        <w:t>Input → LSTM Layer(128 units) → Dropout(0.3) → FC Layer(32) → Output (PM10)</w:t>
+        <w:t xml:space="preserve">Input → LSTM </w:t>
+      </w:r>
+      <w:proofErr w:type="gramStart"/>
+      <w:r>
+        <w:rPr>
+          <w:lang w:eastAsia="ko-KR"/>
+        </w:rPr>
+        <w:t>Layer(</w:t>
+      </w:r>
+      <w:proofErr w:type="gramEnd"/>
+      <w:r>
+        <w:rPr>
+          <w:lang w:eastAsia="ko-KR"/>
+        </w:rPr>
+        <w:t>128 units) → Dropout(0.3) → FC Layer(32) → Output (PM10)</w:t>
       </w:r>
     </w:p>
     <w:p>
@@ -8775,7 +9000,23 @@
           <w:rFonts w:hint="eastAsia"/>
           <w:lang w:eastAsia="ko-KR"/>
         </w:rPr>
-        <w:t>1DCNN-LSTM(Proposed Model)</w:t>
+        <w:t>1DCNN-</w:t>
+      </w:r>
+      <w:proofErr w:type="gramStart"/>
+      <w:r>
+        <w:rPr>
+          <w:rFonts w:hint="eastAsia"/>
+          <w:lang w:eastAsia="ko-KR"/>
+        </w:rPr>
+        <w:t>LSTM(</w:t>
+      </w:r>
+      <w:proofErr w:type="gramEnd"/>
+      <w:r>
+        <w:rPr>
+          <w:rFonts w:hint="eastAsia"/>
+          <w:lang w:eastAsia="ko-KR"/>
+        </w:rPr>
+        <w:t>Proposed Model)</w:t>
       </w:r>
     </w:p>
     <w:p>
@@ -9366,6 +9607,7 @@
         </w:rPr>
         <w:t xml:space="preserve"> </w:t>
       </w:r>
+      <w:proofErr w:type="gramStart"/>
       <w:r>
         <w:rPr>
           <w:rFonts w:ascii="맑은 고딕" w:eastAsia="맑은 고딕" w:hAnsi="맑은 고딕" w:cs="맑은 고딕" w:hint="eastAsia"/>
@@ -9387,6 +9629,7 @@
         </w:rPr>
         <w:t>하였다</w:t>
       </w:r>
+      <w:proofErr w:type="gramEnd"/>
       <w:r>
         <w:rPr>
           <w:rFonts w:hint="eastAsia"/>
@@ -9520,6 +9763,7 @@
         </w:rPr>
         <w:t xml:space="preserve"> </w:t>
       </w:r>
+      <w:proofErr w:type="gramStart"/>
       <w:r>
         <w:rPr>
           <w:rFonts w:ascii="맑은 고딕" w:eastAsia="맑은 고딕" w:hAnsi="맑은 고딕" w:cs="맑은 고딕" w:hint="eastAsia"/>
@@ -9541,6 +9785,7 @@
         </w:rPr>
         <w:t>하였으며</w:t>
       </w:r>
+      <w:proofErr w:type="gramEnd"/>
       <w:r>
         <w:rPr>
           <w:rFonts w:hint="eastAsia"/>
@@ -9828,7 +10073,15 @@
           <w:rFonts w:hint="eastAsia"/>
           <w:lang w:eastAsia="ko-KR"/>
         </w:rPr>
-        <w:t xml:space="preserve"> LSTM Layer </w:t>
+        <w:t xml:space="preserve"> LSTM </w:t>
+      </w:r>
+      <w:proofErr w:type="gramStart"/>
+      <w:r>
+        <w:rPr>
+          <w:rFonts w:hint="eastAsia"/>
+          <w:lang w:eastAsia="ko-KR"/>
+        </w:rPr>
+        <w:t xml:space="preserve">Layer </w:t>
       </w:r>
       <w:r>
         <w:rPr>
@@ -9837,6 +10090,7 @@
         </w:rPr>
         <w:t>에</w:t>
       </w:r>
+      <w:proofErr w:type="gramEnd"/>
       <w:r>
         <w:rPr>
           <w:rFonts w:hint="eastAsia"/>
@@ -10044,6 +10298,7 @@
         </w:rPr>
         <w:t xml:space="preserve"> </w:t>
       </w:r>
+      <w:proofErr w:type="gramStart"/>
       <w:r>
         <w:rPr>
           <w:rFonts w:ascii="맑은 고딕" w:eastAsia="맑은 고딕" w:hAnsi="맑은 고딕" w:cs="맑은 고딕" w:hint="eastAsia"/>
@@ -10065,6 +10320,7 @@
         </w:rPr>
         <w:t>된다</w:t>
       </w:r>
+      <w:proofErr w:type="gramEnd"/>
       <w:r>
         <w:rPr>
           <w:rFonts w:hint="eastAsia"/>
@@ -10456,7 +10712,15 @@
           <w:rFonts w:hint="eastAsia"/>
           <w:lang w:eastAsia="ko-KR"/>
         </w:rPr>
-        <w:t xml:space="preserve"> Feature </w:t>
+        <w:t xml:space="preserve"> </w:t>
+      </w:r>
+      <w:proofErr w:type="gramStart"/>
+      <w:r>
+        <w:rPr>
+          <w:rFonts w:hint="eastAsia"/>
+          <w:lang w:eastAsia="ko-KR"/>
+        </w:rPr>
+        <w:t xml:space="preserve">Feature </w:t>
       </w:r>
       <w:r>
         <w:rPr>
@@ -10465,6 +10729,7 @@
         </w:rPr>
         <w:t>를</w:t>
       </w:r>
+      <w:proofErr w:type="gramEnd"/>
       <w:r>
         <w:rPr>
           <w:rFonts w:hint="eastAsia"/>
@@ -14181,6 +14446,7 @@
         </w:rPr>
         <w:t xml:space="preserve"> </w:t>
       </w:r>
+      <w:proofErr w:type="gramStart"/>
       <w:r>
         <w:rPr>
           <w:rFonts w:ascii="맑은 고딕" w:eastAsia="맑은 고딕" w:hAnsi="맑은 고딕" w:cs="맑은 고딕" w:hint="eastAsia"/>
@@ -14202,6 +14468,7 @@
         </w:rPr>
         <w:t>할</w:t>
       </w:r>
+      <w:proofErr w:type="gramEnd"/>
       <w:r>
         <w:rPr>
           <w:rFonts w:hint="eastAsia"/>
@@ -15068,7 +15335,7 @@
           </mc:Choice>
           <mc:Fallback>
             <w:pict>
-              <v:group w14:anchorId="456493C6" id="그룹 1" o:spid="_x0000_s1026" style="position:absolute;left:0;text-align:left;margin-left:2.25pt;margin-top:19.25pt;width:237.85pt;height:73.1pt;z-index:251632640" coordsize="30206,9283" o:gfxdata="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">
+              <v:group w14:anchorId="27191577" id="그룹 1" o:spid="_x0000_s1026" style="position:absolute;left:0;text-align:left;margin-left:2.25pt;margin-top:19.25pt;width:237.85pt;height:73.1pt;z-index:251632640" coordsize="30206,9283" o:gfxdata="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">
                 <v:shapetype id="_x0000_t75" coordsize="21600,21600" o:spt="75" o:preferrelative="t" path="m@4@5l@4@11@9@11@9@5xe" filled="f" stroked="f">
                   <v:stroke joinstyle="miter"/>
                   <v:formulas>
@@ -15151,7 +15418,23 @@
           <w:rFonts w:hint="eastAsia"/>
           <w:lang w:eastAsia="ko-KR"/>
         </w:rPr>
-        <w:t xml:space="preserve">Loss Graph ( Left = </w:t>
+        <w:t xml:space="preserve">Loss Graph </w:t>
+      </w:r>
+      <w:proofErr w:type="gramStart"/>
+      <w:r>
+        <w:rPr>
+          <w:rFonts w:hint="eastAsia"/>
+          <w:lang w:eastAsia="ko-KR"/>
+        </w:rPr>
+        <w:t>( Left</w:t>
+      </w:r>
+      <w:proofErr w:type="gramEnd"/>
+      <w:r>
+        <w:rPr>
+          <w:rFonts w:hint="eastAsia"/>
+          <w:lang w:eastAsia="ko-KR"/>
+        </w:rPr>
+        <w:t xml:space="preserve"> = </w:t>
       </w:r>
       <w:r>
         <w:rPr>
@@ -15348,7 +15631,7 @@
           </mc:Choice>
           <mc:Fallback>
             <w:pict>
-              <v:group w14:anchorId="3CE60054" id="그룹 2" o:spid="_x0000_s1026" style="position:absolute;left:0;text-align:left;margin-left:.75pt;margin-top:11.4pt;width:233.35pt;height:73.1pt;z-index:251643904;mso-width-relative:margin;mso-height-relative:margin" coordsize="29635,9283" o:gfxdata="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">
+              <v:group w14:anchorId="6310D8E7" id="그룹 2" o:spid="_x0000_s1026" style="position:absolute;left:0;text-align:left;margin-left:.75pt;margin-top:11.4pt;width:233.35pt;height:73.1pt;z-index:251643904;mso-width-relative:margin;mso-height-relative:margin" coordsize="29635,9283" o:gfxdata="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">
                 <v:shape id="그림 30" o:spid="_x0000_s1027" type="#_x0000_t75" style="position:absolute;width:14395;height:9283;visibility:visible;mso-wrap-style:square" o:gfxdata="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">
                   <v:imagedata r:id="rId25" o:title=""/>
                 </v:shape>
@@ -15420,7 +15703,23 @@
           <w:rFonts w:hint="eastAsia"/>
           <w:lang w:eastAsia="ko-KR"/>
         </w:rPr>
-        <w:t xml:space="preserve">Loss Graph ( Left = </w:t>
+        <w:t xml:space="preserve">Loss Graph </w:t>
+      </w:r>
+      <w:proofErr w:type="gramStart"/>
+      <w:r>
+        <w:rPr>
+          <w:rFonts w:hint="eastAsia"/>
+          <w:lang w:eastAsia="ko-KR"/>
+        </w:rPr>
+        <w:t>( Left</w:t>
+      </w:r>
+      <w:proofErr w:type="gramEnd"/>
+      <w:r>
+        <w:rPr>
+          <w:rFonts w:hint="eastAsia"/>
+          <w:lang w:eastAsia="ko-KR"/>
+        </w:rPr>
+        <w:t xml:space="preserve"> = </w:t>
       </w:r>
       <w:r>
         <w:rPr>
@@ -15588,7 +15887,7 @@
           </mc:Choice>
           <mc:Fallback>
             <w:pict>
-              <v:group w14:anchorId="59621AF5" id="그룹 3" o:spid="_x0000_s1026" style="position:absolute;left:0;text-align:left;margin-left:0;margin-top:29.75pt;width:244.6pt;height:75.35pt;z-index:251659264" coordsize="31064,9569" o:gfxdata="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">
+              <v:group w14:anchorId="4FF357FD" id="그룹 3" o:spid="_x0000_s1026" style="position:absolute;left:0;text-align:left;margin-left:0;margin-top:29.75pt;width:244.6pt;height:75.35pt;z-index:251659264" coordsize="31064,9569" o:gfxdata="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">
                 <v:shape id="그림 38" o:spid="_x0000_s1027" type="#_x0000_t75" style="position:absolute;width:14395;height:9321;visibility:visible;mso-wrap-style:square" o:gfxdata="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">
                   <v:imagedata r:id="rId29" o:title=""/>
                 </v:shape>
@@ -15664,7 +15963,23 @@
           <w:rFonts w:hint="eastAsia"/>
           <w:lang w:eastAsia="ko-KR"/>
         </w:rPr>
-        <w:t xml:space="preserve">Loss Graph ( Left </w:t>
+        <w:t xml:space="preserve">Loss Graph </w:t>
+      </w:r>
+      <w:proofErr w:type="gramStart"/>
+      <w:r>
+        <w:rPr>
+          <w:rFonts w:hint="eastAsia"/>
+          <w:lang w:eastAsia="ko-KR"/>
+        </w:rPr>
+        <w:t>( Left</w:t>
+      </w:r>
+      <w:proofErr w:type="gramEnd"/>
+      <w:r>
+        <w:rPr>
+          <w:rFonts w:hint="eastAsia"/>
+          <w:lang w:eastAsia="ko-KR"/>
+        </w:rPr>
+        <w:t xml:space="preserve"> </w:t>
       </w:r>
       <w:r>
         <w:rPr>
@@ -15877,7 +16192,7 @@
           </mc:Choice>
           <mc:Fallback>
             <w:pict>
-              <v:group w14:anchorId="41E871BF" id="그룹 6" o:spid="_x0000_s1026" style="position:absolute;left:0;text-align:left;margin-left:0;margin-top:1.85pt;width:241.6pt;height:74.15pt;z-index:251676672" coordsize="30683,9417" o:gfxdata="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">
+              <v:group w14:anchorId="71C8FAA7" id="그룹 6" o:spid="_x0000_s1026" style="position:absolute;left:0;text-align:left;margin-left:0;margin-top:1.85pt;width:241.6pt;height:74.15pt;z-index:251676672" coordsize="30683,9417" o:gfxdata="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">
                 <v:shape id="그림 49" o:spid="_x0000_s1027" type="#_x0000_t75" style="position:absolute;top:95;width:14395;height:9322;visibility:visible;mso-wrap-style:square" o:gfxdata="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">
                   <v:imagedata r:id="rId33" o:title=""/>
                 </v:shape>
@@ -15943,7 +16258,23 @@
           <w:rFonts w:hint="eastAsia"/>
           <w:lang w:eastAsia="ko-KR"/>
         </w:rPr>
-        <w:t xml:space="preserve">Loss Graph ( Left = </w:t>
+        <w:t xml:space="preserve">Loss Graph </w:t>
+      </w:r>
+      <w:proofErr w:type="gramStart"/>
+      <w:r>
+        <w:rPr>
+          <w:rFonts w:hint="eastAsia"/>
+          <w:lang w:eastAsia="ko-KR"/>
+        </w:rPr>
+        <w:t>( Left</w:t>
+      </w:r>
+      <w:proofErr w:type="gramEnd"/>
+      <w:r>
+        <w:rPr>
+          <w:rFonts w:hint="eastAsia"/>
+          <w:lang w:eastAsia="ko-KR"/>
+        </w:rPr>
+        <w:t xml:space="preserve"> = </w:t>
       </w:r>
       <w:r>
         <w:rPr>
@@ -16134,7 +16465,7 @@
           </mc:Choice>
           <mc:Fallback>
             <w:pict>
-              <v:group w14:anchorId="547E13AA" id="그룹 7" o:spid="_x0000_s1026" style="position:absolute;left:0;text-align:left;margin-left:0;margin-top:11.2pt;width:242.35pt;height:74.6pt;z-index:251707392" coordsize="30778,9474" o:gfxdata="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">
+              <v:group w14:anchorId="203B79B0" id="그룹 7" o:spid="_x0000_s1026" style="position:absolute;left:0;text-align:left;margin-left:0;margin-top:11.2pt;width:242.35pt;height:74.6pt;z-index:251707392" coordsize="30778,9474" o:gfxdata="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">
                 <v:shape id="그림 62" o:spid="_x0000_s1027" type="#_x0000_t75" style="position:absolute;left:16383;top:190;width:14395;height:9284;visibility:visible;mso-wrap-style:square" o:gfxdata="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">
                   <v:imagedata r:id="rId37" o:title=""/>
                 </v:shape>
@@ -16191,7 +16522,23 @@
           <w:rFonts w:hint="eastAsia"/>
           <w:lang w:eastAsia="ko-KR"/>
         </w:rPr>
-        <w:t xml:space="preserve">Loss Graph ( Left = </w:t>
+        <w:t xml:space="preserve">Loss Graph </w:t>
+      </w:r>
+      <w:proofErr w:type="gramStart"/>
+      <w:r>
+        <w:rPr>
+          <w:rFonts w:hint="eastAsia"/>
+          <w:lang w:eastAsia="ko-KR"/>
+        </w:rPr>
+        <w:t>( Left</w:t>
+      </w:r>
+      <w:proofErr w:type="gramEnd"/>
+      <w:r>
+        <w:rPr>
+          <w:rFonts w:hint="eastAsia"/>
+          <w:lang w:eastAsia="ko-KR"/>
+        </w:rPr>
+        <w:t xml:space="preserve"> = </w:t>
       </w:r>
       <w:r>
         <w:rPr>
@@ -16377,6 +16724,7 @@
         </w:rPr>
         <w:t xml:space="preserve"> </w:t>
       </w:r>
+      <w:proofErr w:type="gramStart"/>
       <w:r>
         <w:rPr>
           <w:rFonts w:ascii="맑은 고딕" w:eastAsia="맑은 고딕" w:hAnsi="맑은 고딕" w:cs="맑은 고딕" w:hint="eastAsia"/>
@@ -16396,7 +16744,15 @@
           <w:rFonts w:ascii="맑은 고딕" w:eastAsia="맑은 고딕" w:hAnsi="맑은 고딕" w:cs="맑은 고딕" w:hint="eastAsia"/>
           <w:lang w:eastAsia="ko-KR"/>
         </w:rPr>
-        <w:t>이를 통해 단순한 시점 정보 뿐 아니라 추가적인 feature가 필요함을 확인하였으며, 공간 정보</w:t>
+        <w:t>이를</w:t>
+      </w:r>
+      <w:proofErr w:type="gramEnd"/>
+      <w:r>
+        <w:rPr>
+          <w:rFonts w:ascii="맑은 고딕" w:eastAsia="맑은 고딕" w:hAnsi="맑은 고딕" w:cs="맑은 고딕" w:hint="eastAsia"/>
+          <w:lang w:eastAsia="ko-KR"/>
+        </w:rPr>
+        <w:t xml:space="preserve"> 통해 단순한 시점 정보 뿐 아니라 추가적인 feature가 필요함을 확인하였으며, 공간 정보</w:t>
       </w:r>
       <w:r>
         <w:rPr>
@@ -16980,15 +17336,24 @@
           <w:rFonts w:eastAsia="맑은 고딕" w:hint="eastAsia"/>
           <w:lang w:eastAsia="ko-KR"/>
         </w:rPr>
-        <w:t xml:space="preserve"> 1,2,3 </w:t>
-      </w:r>
+        <w:t xml:space="preserve"> 1,2,</w:t>
+      </w:r>
+      <w:proofErr w:type="gramStart"/>
       <w:r>
         <w:rPr>
           <w:rFonts w:eastAsia="맑은 고딕" w:hint="eastAsia"/>
           <w:lang w:eastAsia="ko-KR"/>
         </w:rPr>
+        <w:t xml:space="preserve">3 </w:t>
+      </w:r>
+      <w:r>
+        <w:rPr>
+          <w:rFonts w:eastAsia="맑은 고딕" w:hint="eastAsia"/>
+          <w:lang w:eastAsia="ko-KR"/>
+        </w:rPr>
         <w:t>으로</w:t>
       </w:r>
+      <w:proofErr w:type="gramEnd"/>
       <w:r>
         <w:rPr>
           <w:rFonts w:eastAsia="맑은 고딕" w:hint="eastAsia"/>
@@ -17639,6 +18004,7 @@
       <w:r>
         <w:rPr>
           <w:rStyle w:val="Label"/>
+          <w:lang w:eastAsia="ko-KR"/>
           <w14:ligatures w14:val="standard"/>
         </w:rPr>
         <w:t xml:space="preserve">Figure </w:t>
@@ -17655,13 +18021,14 @@
       <w:r>
         <w:rPr>
           <w:rStyle w:val="Label"/>
+          <w:lang w:eastAsia="ko-KR"/>
           <w14:ligatures w14:val="standard"/>
         </w:rPr>
         <w:t>:</w:t>
       </w:r>
       <w:r>
         <w:rPr>
-          <w:lang w:eastAsia="ja-JP"/>
+          <w:lang w:eastAsia="ko-KR"/>
         </w:rPr>
         <w:t xml:space="preserve"> </w:t>
       </w:r>
@@ -17775,6 +18142,7 @@
         </w:rPr>
         <w:t xml:space="preserve"> </w:t>
       </w:r>
+      <w:proofErr w:type="gramStart"/>
       <w:r>
         <w:rPr>
           <w:rFonts w:ascii="맑은 고딕" w:eastAsia="맑은 고딕" w:hAnsi="맑은 고딕" w:cs="맑은 고딕" w:hint="eastAsia"/>
@@ -17787,7 +18155,15 @@
           <w:rFonts w:hint="eastAsia"/>
           <w:lang w:eastAsia="ko-KR"/>
         </w:rPr>
-        <w:t xml:space="preserve"> , </w:t>
+        <w:t xml:space="preserve"> ,</w:t>
+      </w:r>
+      <w:proofErr w:type="gramEnd"/>
+      <w:r>
+        <w:rPr>
+          <w:rFonts w:hint="eastAsia"/>
+          <w:lang w:eastAsia="ko-KR"/>
+        </w:rPr>
+        <w:t xml:space="preserve"> </w:t>
       </w:r>
       <w:proofErr w:type="spellStart"/>
       <w:r>
@@ -18431,7 +18807,23 @@
           <w:rFonts w:ascii="맑은 고딕" w:eastAsia="맑은 고딕" w:hAnsi="맑은 고딕" w:cs="맑은 고딕" w:hint="eastAsia"/>
           <w:lang w:eastAsia="ko-KR"/>
         </w:rPr>
-        <w:t>이 과제는 국외 데이터를 통한 미세먼지 예측 시도의 의의를 가지지만 , 데이터의 품질 , 양, 그리고 특성 반영에 대한 한계를 드러내었다.</w:t>
+        <w:t xml:space="preserve">이 과제는 국외 데이터를 통한 미세먼지 예측 시도의 의의를 </w:t>
+      </w:r>
+      <w:proofErr w:type="gramStart"/>
+      <w:r>
+        <w:rPr>
+          <w:rFonts w:ascii="맑은 고딕" w:eastAsia="맑은 고딕" w:hAnsi="맑은 고딕" w:cs="맑은 고딕" w:hint="eastAsia"/>
+          <w:lang w:eastAsia="ko-KR"/>
+        </w:rPr>
+        <w:t>가지지만 ,</w:t>
+      </w:r>
+      <w:proofErr w:type="gramEnd"/>
+      <w:r>
+        <w:rPr>
+          <w:rFonts w:ascii="맑은 고딕" w:eastAsia="맑은 고딕" w:hAnsi="맑은 고딕" w:cs="맑은 고딕" w:hint="eastAsia"/>
+          <w:lang w:eastAsia="ko-KR"/>
+        </w:rPr>
+        <w:t xml:space="preserve"> 데이터의 품질 , 양, 그리고 특성 반영에 대한 한계를 드러내었다.</w:t>
       </w:r>
     </w:p>
     <w:p>
@@ -20636,7 +21028,6 @@
       <w:pPr>
         <w:pStyle w:val="Head2"/>
         <w:rPr>
-          <w:rFonts w:hint="eastAsia"/>
           <w:lang w:eastAsia="ko-KR"/>
           <w14:ligatures w14:val="standard"/>
         </w:rPr>
@@ -20700,6 +21091,13 @@
           <w:lang w:eastAsia="ko-KR"/>
         </w:rPr>
       </w:pPr>
+      <w:r>
+        <w:rPr>
+          <w:rFonts w:eastAsia="맑은 고딕"/>
+          <w:lang w:eastAsia="ko-KR"/>
+        </w:rPr>
+        <w:t>https://github.com/Airlyze/FInal_Project</w:t>
+      </w:r>
     </w:p>
     <w:p>
       <w:pPr>
@@ -31193,31 +31591,6 @@
 </file>
 
 <file path=customXml/item1.xml><?xml version="1.0" encoding="utf-8"?>
-<b:Sources xmlns:b="http://schemas.openxmlformats.org/officeDocument/2006/bibliography" xmlns="http://schemas.openxmlformats.org/officeDocument/2006/bibliography" SelectedStyle="\APA.XSL" StyleName="APA">
-  <b:Source>
-    <b:Tag>Key22</b:Tag>
-    <b:SourceType>Book</b:SourceType>
-    <b:Guid>{AB31B5D9-87A1-46A2-804A-21D3EA08C1D8}</b:Guid>
-    <b:Author>
-      <b:Author>
-        <b:NameList>
-          <b:Person>
-            <b:Last>Keyong Hu a</b:Last>
-            <b:First>Xiaolan</b:First>
-            <b:Middle>Guo, Xueyao Gong, Xupeng Wang, Junqing Liang, Daoquan Li</b:Middle>
-          </b:Person>
-        </b:NameList>
-      </b:Author>
-    </b:Author>
-    <b:Title>Air quality prediction using spatio-temporal deep learning</b:Title>
-    <b:Year>October 2022</b:Year>
-    <b:Publisher>Atmospheric Pollution Research</b:Publisher>
-    <b:RefOrder>1</b:RefOrder>
-  </b:Source>
-</b:Sources>
-</file>
-
-<file path=customXml/item2.xml><?xml version="1.0" encoding="utf-8"?>
 <Workflow version="v.1.13">
   <Filtration versionrequired="True" status="DONE" StartTime="25-07-2014 13:27:04" EndTime="25-07-2014 13:28:29">
     <Mandatory>
@@ -31395,16 +31768,41 @@
 </Workflow>
 </file>
 
+<file path=customXml/item2.xml><?xml version="1.0" encoding="utf-8"?>
+<b:Sources xmlns:b="http://schemas.openxmlformats.org/officeDocument/2006/bibliography" xmlns="http://schemas.openxmlformats.org/officeDocument/2006/bibliography" SelectedStyle="\APA.XSL" StyleName="APA">
+  <b:Source>
+    <b:Tag>Key22</b:Tag>
+    <b:SourceType>Book</b:SourceType>
+    <b:Guid>{AB31B5D9-87A1-46A2-804A-21D3EA08C1D8}</b:Guid>
+    <b:Author>
+      <b:Author>
+        <b:NameList>
+          <b:Person>
+            <b:Last>Keyong Hu a</b:Last>
+            <b:First>Xiaolan</b:First>
+            <b:Middle>Guo, Xueyao Gong, Xupeng Wang, Junqing Liang, Daoquan Li</b:Middle>
+          </b:Person>
+        </b:NameList>
+      </b:Author>
+    </b:Author>
+    <b:Title>Air quality prediction using spatio-temporal deep learning</b:Title>
+    <b:Year>October 2022</b:Year>
+    <b:Publisher>Atmospheric Pollution Research</b:Publisher>
+    <b:RefOrder>1</b:RefOrder>
+  </b:Source>
+</b:Sources>
+</file>
+
 <file path=customXml/itemProps1.xml><?xml version="1.0" encoding="utf-8"?>
+<ds:datastoreItem xmlns:ds="http://schemas.openxmlformats.org/officeDocument/2006/customXml" ds:itemID="{4D45DBA2-DCF6-46BF-858B-9A8CC8161B4D}">
+  <ds:schemaRefs/>
+</ds:datastoreItem>
+</file>
+
+<file path=customXml/itemProps2.xml><?xml version="1.0" encoding="utf-8"?>
 <ds:datastoreItem xmlns:ds="http://schemas.openxmlformats.org/officeDocument/2006/customXml" ds:itemID="{D3B2BB8C-BA65-468F-A734-92F3392EF6CD}">
   <ds:schemaRefs>
     <ds:schemaRef ds:uri="http://schemas.openxmlformats.org/officeDocument/2006/bibliography"/>
   </ds:schemaRefs>
 </ds:datastoreItem>
-</file>
-
-<file path=customXml/itemProps2.xml><?xml version="1.0" encoding="utf-8"?>
-<ds:datastoreItem xmlns:ds="http://schemas.openxmlformats.org/officeDocument/2006/customXml" ds:itemID="{4D45DBA2-DCF6-46BF-858B-9A8CC8161B4D}">
-  <ds:schemaRefs/>
-</ds:datastoreItem>
 </file>
</xml_diff>